<commit_message>
Finalize RDLC & WORD
 Develop logic for RDLC and WORD reports to show the author as well as a sum of all their grades.
</commit_message>
<xml_diff>
--- a/Library Grading/Library Grading/BooksByAuthorWord.docx
+++ b/Library Grading/Library Grading/BooksByAuthorWord.docx
@@ -267,6 +267,281 @@
         </w:tc>
       </w:tr>
     </w:tbl>
+    <w:p>
+      <w:pPr>
+        <w:pStyle w:val="Heading1"/>
+      </w:pPr>
+      <w:r>
+        <w:t>Author grades summary</w:t>
+      </w:r>
+    </w:p>
+    <w:tbl>
+      <w:tblPr>
+        <w:tblStyle w:val="GridTable4-Accent1"/>
+        <w:tblW w:w="0" w:type="auto"/>
+        <w:tblLook w:val="04A0" w:firstRow="1" w:lastRow="0" w:firstColumn="1" w:lastColumn="0" w:noHBand="0" w:noVBand="1"/>
+      </w:tblPr>
+      <w:tblGrid>
+        <w:gridCol w:w="1982"/>
+        <w:gridCol w:w="1911"/>
+        <w:gridCol w:w="1911"/>
+        <w:gridCol w:w="1912"/>
+        <w:gridCol w:w="1912"/>
+      </w:tblGrid>
+      <w:tr>
+        <w:trPr>
+          <w:cnfStyle w:val="100000000000" w:firstRow="1" w:lastRow="0" w:firstColumn="0" w:lastColumn="0" w:oddVBand="0" w:evenVBand="0" w:oddHBand="0" w:evenHBand="0" w:firstRowFirstColumn="0" w:firstRowLastColumn="0" w:lastRowFirstColumn="0" w:lastRowLastColumn="0"/>
+        </w:trPr>
+        <w:tc>
+          <w:tcPr>
+            <w:cnfStyle w:val="001000000000" w:firstRow="0" w:lastRow="0" w:firstColumn="1" w:lastColumn="0" w:oddVBand="0" w:evenVBand="0" w:oddHBand="0" w:evenHBand="0" w:firstRowFirstColumn="0" w:firstRowLastColumn="0" w:lastRowFirstColumn="0" w:lastRowLastColumn="0"/>
+            <w:tcW w:w="1925" w:type="dxa"/>
+          </w:tcPr>
+          <w:p/>
+        </w:tc>
+        <w:tc>
+          <w:tcPr>
+            <w:tcW w:w="1925" w:type="dxa"/>
+          </w:tcPr>
+          <w:p>
+            <w:pPr>
+              <w:cnfStyle w:val="100000000000" w:firstRow="1" w:lastRow="0" w:firstColumn="0" w:lastColumn="0" w:oddVBand="0" w:evenVBand="0" w:oddHBand="0" w:evenHBand="0" w:firstRowFirstColumn="0" w:firstRowLastColumn="0" w:lastRowFirstColumn="0" w:lastRowLastColumn="0"/>
+            </w:pPr>
+          </w:p>
+        </w:tc>
+        <w:tc>
+          <w:tcPr>
+            <w:tcW w:w="1926" w:type="dxa"/>
+          </w:tcPr>
+          <w:p>
+            <w:pPr>
+              <w:cnfStyle w:val="100000000000" w:firstRow="1" w:lastRow="0" w:firstColumn="0" w:lastColumn="0" w:oddVBand="0" w:evenVBand="0" w:oddHBand="0" w:evenHBand="0" w:firstRowFirstColumn="0" w:firstRowLastColumn="0" w:lastRowFirstColumn="0" w:lastRowLastColumn="0"/>
+            </w:pPr>
+          </w:p>
+        </w:tc>
+        <w:tc>
+          <w:tcPr>
+            <w:tcW w:w="1926" w:type="dxa"/>
+          </w:tcPr>
+          <w:p>
+            <w:pPr>
+              <w:cnfStyle w:val="100000000000" w:firstRow="1" w:lastRow="0" w:firstColumn="0" w:lastColumn="0" w:oddVBand="0" w:evenVBand="0" w:oddHBand="0" w:evenHBand="0" w:firstRowFirstColumn="0" w:firstRowLastColumn="0" w:lastRowFirstColumn="0" w:lastRowLastColumn="0"/>
+            </w:pPr>
+          </w:p>
+        </w:tc>
+        <w:tc>
+          <w:tcPr>
+            <w:tcW w:w="1926" w:type="dxa"/>
+          </w:tcPr>
+          <w:p>
+            <w:pPr>
+              <w:cnfStyle w:val="100000000000" w:firstRow="1" w:lastRow="0" w:firstColumn="0" w:lastColumn="0" w:oddVBand="0" w:evenVBand="0" w:oddHBand="0" w:evenHBand="0" w:firstRowFirstColumn="0" w:firstRowLastColumn="0" w:lastRowFirstColumn="0" w:lastRowLastColumn="0"/>
+            </w:pPr>
+          </w:p>
+        </w:tc>
+      </w:tr>
+      <w:sdt>
+        <w:sdtPr>
+          <w:id w:val="331723404"/>
+          <w15:dataBinding w:prefixMappings="xmlns:ns0='urn:microsoft-dynamics-nav/reports/Books_By_Author/50150/'" w:xpath="/ns0:NavWordReportXmlPart[1]/ns0:LibraryBooksDataItem" w:storeItemID="{41ACE1BF-634A-41A9-B86C-816BF36E2775}"/>
+          <w15:repeatingSection/>
+          <w:alias w:val="#Nav: /LibraryBooksDataItem"/>
+          <w:tag w:val="#Nav: Books_By_Author/50150"/>
+        </w:sdtPr>
+        <w:sdtEndPr>
+          <w:rPr>
+            <w:b w:val="0"/>
+            <w:bCs w:val="0"/>
+          </w:rPr>
+        </w:sdtEndPr>
+        <w:sdtContent>
+          <w:sdt>
+            <w:sdtPr>
+              <w:id w:val="1317062689"/>
+              <w:placeholder>
+                <w:docPart w:val="DefaultPlaceholder_-1854013435"/>
+              </w:placeholder>
+              <w15:repeatingSectionItem/>
+            </w:sdtPr>
+            <w:sdtEndPr>
+              <w:rPr>
+                <w:b w:val="0"/>
+                <w:bCs w:val="0"/>
+              </w:rPr>
+            </w:sdtEndPr>
+            <w:sdtContent>
+              <w:tr>
+                <w:trPr>
+                  <w:cnfStyle w:val="000000100000" w:firstRow="0" w:lastRow="0" w:firstColumn="0" w:lastColumn="0" w:oddVBand="0" w:evenVBand="0" w:oddHBand="1" w:evenHBand="0" w:firstRowFirstColumn="0" w:firstRowLastColumn="0" w:lastRowFirstColumn="0" w:lastRowLastColumn="0"/>
+                </w:trPr>
+                <w:sdt>
+                  <w:sdtPr>
+                    <w:id w:val="-275718508"/>
+                    <w:placeholder>
+                      <w:docPart w:val="DefaultPlaceholder_-1854013440"/>
+                    </w:placeholder>
+                    <w:dataBinding w:prefixMappings="xmlns:ns0='urn:microsoft-dynamics-nav/reports/Books_By_Author/50150/'" w:xpath="/ns0:NavWordReportXmlPart[1]/ns0:LibraryBooksDataItem[1]/ns0:LibraryBooksAuthor[1]" w:storeItemID="{41ACE1BF-634A-41A9-B86C-816BF36E2775}"/>
+                    <w:text/>
+                    <w:alias w:val="#Nav: /LibraryBooksDataItem/LibraryBooksAuthor"/>
+                    <w:tag w:val="#Nav: Books_By_Author/50150"/>
+                  </w:sdtPr>
+                  <w:sdtEndPr>
+                    <w:rPr>
+                      <w:b w:val="0"/>
+                      <w:bCs w:val="0"/>
+                    </w:rPr>
+                  </w:sdtEndPr>
+                  <w:sdtContent>
+                    <w:tc>
+                      <w:tcPr>
+                        <w:cnfStyle w:val="001000000000" w:firstRow="0" w:lastRow="0" w:firstColumn="1" w:lastColumn="0" w:oddVBand="0" w:evenVBand="0" w:oddHBand="0" w:evenHBand="0" w:firstRowFirstColumn="0" w:firstRowLastColumn="0" w:lastRowFirstColumn="0" w:lastRowLastColumn="0"/>
+                        <w:tcW w:w="1925" w:type="dxa"/>
+                      </w:tcPr>
+                      <w:p>
+                        <w:proofErr w:type="spellStart"/>
+                        <w:r>
+                          <w:rPr>
+                            <w:b w:val="0"/>
+                            <w:bCs w:val="0"/>
+                          </w:rPr>
+                          <w:t>LibraryBooksAuthor</w:t>
+                        </w:r>
+                        <w:proofErr w:type="spellEnd"/>
+                      </w:p>
+                    </w:tc>
+                  </w:sdtContent>
+                </w:sdt>
+                <w:sdt>
+                  <w:sdtPr>
+                    <w:id w:val="2081248638"/>
+                    <w:placeholder>
+                      <w:docPart w:val="DefaultPlaceholder_-1854013440"/>
+                    </w:placeholder>
+                    <w:dataBinding w:prefixMappings="xmlns:ns0='urn:microsoft-dynamics-nav/reports/Books_By_Author/50150/'" w:xpath="/ns0:NavWordReportXmlPart[1]/ns0:LibraryBooksDataItem[1]/ns0:Grade_A_count[1]" w:storeItemID="{41ACE1BF-634A-41A9-B86C-816BF36E2775}"/>
+                    <w:text/>
+                    <w:alias w:val="#Nav: /LibraryBooksDataItem/Grade_A_count"/>
+                    <w:tag w:val="#Nav: Books_By_Author/50150"/>
+                  </w:sdtPr>
+                  <w:sdtContent>
+                    <w:tc>
+                      <w:tcPr>
+                        <w:tcW w:w="1925" w:type="dxa"/>
+                      </w:tcPr>
+                      <w:p>
+                        <w:pPr>
+                          <w:cnfStyle w:val="000000100000" w:firstRow="0" w:lastRow="0" w:firstColumn="0" w:lastColumn="0" w:oddVBand="0" w:evenVBand="0" w:oddHBand="1" w:evenHBand="0" w:firstRowFirstColumn="0" w:firstRowLastColumn="0" w:lastRowFirstColumn="0" w:lastRowLastColumn="0"/>
+                        </w:pPr>
+                        <w:proofErr w:type="spellStart"/>
+                        <w:r>
+                          <w:t>Grade_A_count</w:t>
+                        </w:r>
+                        <w:proofErr w:type="spellEnd"/>
+                      </w:p>
+                    </w:tc>
+                  </w:sdtContent>
+                </w:sdt>
+                <w:sdt>
+                  <w:sdtPr>
+                    <w:id w:val="-1675184298"/>
+                    <w:placeholder>
+                      <w:docPart w:val="DefaultPlaceholder_-1854013440"/>
+                    </w:placeholder>
+                    <w:dataBinding w:prefixMappings="xmlns:ns0='urn:microsoft-dynamics-nav/reports/Books_By_Author/50150/'" w:xpath="/ns0:NavWordReportXmlPart[1]/ns0:LibraryBooksDataItem[1]/ns0:Grade_B_count[1]" w:storeItemID="{41ACE1BF-634A-41A9-B86C-816BF36E2775}"/>
+                    <w:text/>
+                    <w:alias w:val="#Nav: /LibraryBooksDataItem/Grade_B_count"/>
+                    <w:tag w:val="#Nav: Books_By_Author/50150"/>
+                  </w:sdtPr>
+                  <w:sdtContent>
+                    <w:tc>
+                      <w:tcPr>
+                        <w:tcW w:w="1926" w:type="dxa"/>
+                      </w:tcPr>
+                      <w:p>
+                        <w:pPr>
+                          <w:cnfStyle w:val="000000100000" w:firstRow="0" w:lastRow="0" w:firstColumn="0" w:lastColumn="0" w:oddVBand="0" w:evenVBand="0" w:oddHBand="1" w:evenHBand="0" w:firstRowFirstColumn="0" w:firstRowLastColumn="0" w:lastRowFirstColumn="0" w:lastRowLastColumn="0"/>
+                        </w:pPr>
+                        <w:proofErr w:type="spellStart"/>
+                        <w:r>
+                          <w:t>Grade_B_count</w:t>
+                        </w:r>
+                        <w:proofErr w:type="spellEnd"/>
+                      </w:p>
+                    </w:tc>
+                  </w:sdtContent>
+                </w:sdt>
+                <w:sdt>
+                  <w:sdtPr>
+                    <w:id w:val="1603767231"/>
+                    <w:placeholder>
+                      <w:docPart w:val="DefaultPlaceholder_-1854013440"/>
+                    </w:placeholder>
+                    <w:dataBinding w:prefixMappings="xmlns:ns0='urn:microsoft-dynamics-nav/reports/Books_By_Author/50150/'" w:xpath="/ns0:NavWordReportXmlPart[1]/ns0:LibraryBooksDataItem[1]/ns0:Grade_C_count[1]" w:storeItemID="{41ACE1BF-634A-41A9-B86C-816BF36E2775}"/>
+                    <w:text/>
+                    <w:alias w:val="#Nav: /LibraryBooksDataItem/Grade_C_count"/>
+                    <w:tag w:val="#Nav: Books_By_Author/50150"/>
+                  </w:sdtPr>
+                  <w:sdtContent>
+                    <w:tc>
+                      <w:tcPr>
+                        <w:tcW w:w="1926" w:type="dxa"/>
+                      </w:tcPr>
+                      <w:p>
+                        <w:pPr>
+                          <w:cnfStyle w:val="000000100000" w:firstRow="0" w:lastRow="0" w:firstColumn="0" w:lastColumn="0" w:oddVBand="0" w:evenVBand="0" w:oddHBand="1" w:evenHBand="0" w:firstRowFirstColumn="0" w:firstRowLastColumn="0" w:lastRowFirstColumn="0" w:lastRowLastColumn="0"/>
+                        </w:pPr>
+                        <w:proofErr w:type="spellStart"/>
+                        <w:r>
+                          <w:t>Grade_C_count</w:t>
+                        </w:r>
+                        <w:proofErr w:type="spellEnd"/>
+                      </w:p>
+                    </w:tc>
+                  </w:sdtContent>
+                </w:sdt>
+                <w:sdt>
+                  <w:sdtPr>
+                    <w:id w:val="311689408"/>
+                    <w:placeholder>
+                      <w:docPart w:val="DefaultPlaceholder_-1854013440"/>
+                    </w:placeholder>
+                    <w:dataBinding w:prefixMappings="xmlns:ns0='urn:microsoft-dynamics-nav/reports/Books_By_Author/50150/'" w:xpath="/ns0:NavWordReportXmlPart[1]/ns0:LibraryBooksDataItem[1]/ns0:Grade_D_count[1]" w:storeItemID="{41ACE1BF-634A-41A9-B86C-816BF36E2775}"/>
+                    <w:text/>
+                    <w:alias w:val="#Nav: /LibraryBooksDataItem/Grade_D_count"/>
+                    <w:tag w:val="#Nav: Books_By_Author/50150"/>
+                  </w:sdtPr>
+                  <w:sdtContent>
+                    <w:tc>
+                      <w:tcPr>
+                        <w:tcW w:w="1926" w:type="dxa"/>
+                      </w:tcPr>
+                      <w:p>
+                        <w:pPr>
+                          <w:cnfStyle w:val="000000100000" w:firstRow="0" w:lastRow="0" w:firstColumn="0" w:lastColumn="0" w:oddVBand="0" w:evenVBand="0" w:oddHBand="1" w:evenHBand="0" w:firstRowFirstColumn="0" w:firstRowLastColumn="0" w:lastRowFirstColumn="0" w:lastRowLastColumn="0"/>
+                        </w:pPr>
+                        <w:proofErr w:type="spellStart"/>
+                        <w:r>
+                          <w:t>Grade_D_count</w:t>
+                        </w:r>
+                        <w:proofErr w:type="spellEnd"/>
+                      </w:p>
+                    </w:tc>
+                  </w:sdtContent>
+                </w:sdt>
+              </w:tr>
+            </w:sdtContent>
+          </w:sdt>
+        </w:sdtContent>
+      </w:sdt>
+    </w:tbl>
+    <w:p/>
+    <w:p>
+      <w:pPr>
+        <w:pStyle w:val="Heading3"/>
+      </w:pPr>
+      <w:r>
+        <w:t>Dankie</w:t>
+      </w:r>
+    </w:p>
     <w:p/>
     <w:sectPr>
       <w:pgSz w:w="11906" w:h="16838"/>
@@ -712,7 +987,6 @@
     <w:next w:val="Normal"/>
     <w:link w:val="Heading2Char"/>
     <w:uiPriority w:val="9"/>
-    <w:semiHidden/>
     <w:unhideWhenUsed/>
     <w:qFormat/>
     <w:rsid w:val="00D93273"/>
@@ -738,7 +1012,6 @@
     <w:next w:val="Normal"/>
     <w:link w:val="Heading3Char"/>
     <w:uiPriority w:val="9"/>
-    <w:semiHidden/>
     <w:unhideWhenUsed/>
     <w:qFormat/>
     <w:rsid w:val="00D93273"/>
@@ -945,7 +1218,6 @@
     <w:basedOn w:val="DefaultParagraphFont"/>
     <w:link w:val="Heading2"/>
     <w:uiPriority w:val="9"/>
-    <w:semiHidden/>
     <w:rsid w:val="00D93273"/>
     <w:rPr>
       <w:caps/>
@@ -958,7 +1230,6 @@
     <w:basedOn w:val="DefaultParagraphFont"/>
     <w:link w:val="Heading3"/>
     <w:uiPriority w:val="9"/>
-    <w:semiHidden/>
     <w:rsid w:val="00D93273"/>
     <w:rPr>
       <w:caps/>
@@ -1617,6 +1888,156 @@
       <w:tblPr/>
       <w:tcPr>
         <w:shd w:val="clear" w:color="auto" w:fill="DDE1ED" w:themeFill="accent5" w:themeFillTint="33"/>
+      </w:tcPr>
+    </w:tblStylePr>
+  </w:style>
+  <w:style w:type="table" w:styleId="ListTable4-Accent2">
+    <w:name w:val="List Table 4 Accent 2"/>
+    <w:basedOn w:val="TableNormal"/>
+    <w:uiPriority w:val="49"/>
+    <w:rsid w:val="00B86604"/>
+    <w:pPr>
+      <w:spacing w:after="0" w:line="240" w:lineRule="auto"/>
+    </w:pPr>
+    <w:tblPr>
+      <w:tblStyleRowBandSize w:val="1"/>
+      <w:tblStyleColBandSize w:val="1"/>
+      <w:tblBorders>
+        <w:top w:val="single" w:sz="4" w:space="0" w:color="EB90BA" w:themeColor="accent2" w:themeTint="99"/>
+        <w:left w:val="single" w:sz="4" w:space="0" w:color="EB90BA" w:themeColor="accent2" w:themeTint="99"/>
+        <w:bottom w:val="single" w:sz="4" w:space="0" w:color="EB90BA" w:themeColor="accent2" w:themeTint="99"/>
+        <w:right w:val="single" w:sz="4" w:space="0" w:color="EB90BA" w:themeColor="accent2" w:themeTint="99"/>
+        <w:insideH w:val="single" w:sz="4" w:space="0" w:color="EB90BA" w:themeColor="accent2" w:themeTint="99"/>
+      </w:tblBorders>
+    </w:tblPr>
+    <w:tblStylePr w:type="firstRow">
+      <w:rPr>
+        <w:b/>
+        <w:bCs/>
+        <w:color w:val="FFFFFF" w:themeColor="background1"/>
+      </w:rPr>
+      <w:tblPr/>
+      <w:tcPr>
+        <w:tcBorders>
+          <w:top w:val="single" w:sz="4" w:space="0" w:color="DE478E" w:themeColor="accent2"/>
+          <w:left w:val="single" w:sz="4" w:space="0" w:color="DE478E" w:themeColor="accent2"/>
+          <w:bottom w:val="single" w:sz="4" w:space="0" w:color="DE478E" w:themeColor="accent2"/>
+          <w:right w:val="single" w:sz="4" w:space="0" w:color="DE478E" w:themeColor="accent2"/>
+          <w:insideH w:val="nil"/>
+        </w:tcBorders>
+        <w:shd w:val="clear" w:color="auto" w:fill="DE478E" w:themeFill="accent2"/>
+      </w:tcPr>
+    </w:tblStylePr>
+    <w:tblStylePr w:type="lastRow">
+      <w:rPr>
+        <w:b/>
+        <w:bCs/>
+      </w:rPr>
+      <w:tblPr/>
+      <w:tcPr>
+        <w:tcBorders>
+          <w:top w:val="double" w:sz="4" w:space="0" w:color="EB90BA" w:themeColor="accent2" w:themeTint="99"/>
+        </w:tcBorders>
+      </w:tcPr>
+    </w:tblStylePr>
+    <w:tblStylePr w:type="firstCol">
+      <w:rPr>
+        <w:b/>
+        <w:bCs/>
+      </w:rPr>
+    </w:tblStylePr>
+    <w:tblStylePr w:type="lastCol">
+      <w:rPr>
+        <w:b/>
+        <w:bCs/>
+      </w:rPr>
+    </w:tblStylePr>
+    <w:tblStylePr w:type="band1Vert">
+      <w:tblPr/>
+      <w:tcPr>
+        <w:shd w:val="clear" w:color="auto" w:fill="F8D9E8" w:themeFill="accent2" w:themeFillTint="33"/>
+      </w:tcPr>
+    </w:tblStylePr>
+    <w:tblStylePr w:type="band1Horz">
+      <w:tblPr/>
+      <w:tcPr>
+        <w:shd w:val="clear" w:color="auto" w:fill="F8D9E8" w:themeFill="accent2" w:themeFillTint="33"/>
+      </w:tcPr>
+    </w:tblStylePr>
+  </w:style>
+  <w:style w:type="table" w:styleId="GridTable4-Accent2">
+    <w:name w:val="Grid Table 4 Accent 2"/>
+    <w:basedOn w:val="TableNormal"/>
+    <w:uiPriority w:val="49"/>
+    <w:rsid w:val="00B86604"/>
+    <w:pPr>
+      <w:spacing w:after="0" w:line="240" w:lineRule="auto"/>
+    </w:pPr>
+    <w:tblPr>
+      <w:tblStyleRowBandSize w:val="1"/>
+      <w:tblStyleColBandSize w:val="1"/>
+      <w:tblBorders>
+        <w:top w:val="single" w:sz="4" w:space="0" w:color="EB90BA" w:themeColor="accent2" w:themeTint="99"/>
+        <w:left w:val="single" w:sz="4" w:space="0" w:color="EB90BA" w:themeColor="accent2" w:themeTint="99"/>
+        <w:bottom w:val="single" w:sz="4" w:space="0" w:color="EB90BA" w:themeColor="accent2" w:themeTint="99"/>
+        <w:right w:val="single" w:sz="4" w:space="0" w:color="EB90BA" w:themeColor="accent2" w:themeTint="99"/>
+        <w:insideH w:val="single" w:sz="4" w:space="0" w:color="EB90BA" w:themeColor="accent2" w:themeTint="99"/>
+        <w:insideV w:val="single" w:sz="4" w:space="0" w:color="EB90BA" w:themeColor="accent2" w:themeTint="99"/>
+      </w:tblBorders>
+    </w:tblPr>
+    <w:tblStylePr w:type="firstRow">
+      <w:rPr>
+        <w:b/>
+        <w:bCs/>
+        <w:color w:val="FFFFFF" w:themeColor="background1"/>
+      </w:rPr>
+      <w:tblPr/>
+      <w:tcPr>
+        <w:tcBorders>
+          <w:top w:val="single" w:sz="4" w:space="0" w:color="DE478E" w:themeColor="accent2"/>
+          <w:left w:val="single" w:sz="4" w:space="0" w:color="DE478E" w:themeColor="accent2"/>
+          <w:bottom w:val="single" w:sz="4" w:space="0" w:color="DE478E" w:themeColor="accent2"/>
+          <w:right w:val="single" w:sz="4" w:space="0" w:color="DE478E" w:themeColor="accent2"/>
+          <w:insideH w:val="nil"/>
+          <w:insideV w:val="nil"/>
+        </w:tcBorders>
+        <w:shd w:val="clear" w:color="auto" w:fill="DE478E" w:themeFill="accent2"/>
+      </w:tcPr>
+    </w:tblStylePr>
+    <w:tblStylePr w:type="lastRow">
+      <w:rPr>
+        <w:b/>
+        <w:bCs/>
+      </w:rPr>
+      <w:tblPr/>
+      <w:tcPr>
+        <w:tcBorders>
+          <w:top w:val="double" w:sz="4" w:space="0" w:color="DE478E" w:themeColor="accent2"/>
+        </w:tcBorders>
+      </w:tcPr>
+    </w:tblStylePr>
+    <w:tblStylePr w:type="firstCol">
+      <w:rPr>
+        <w:b/>
+        <w:bCs/>
+      </w:rPr>
+    </w:tblStylePr>
+    <w:tblStylePr w:type="lastCol">
+      <w:rPr>
+        <w:b/>
+        <w:bCs/>
+      </w:rPr>
+    </w:tblStylePr>
+    <w:tblStylePr w:type="band1Vert">
+      <w:tblPr/>
+      <w:tcPr>
+        <w:shd w:val="clear" w:color="auto" w:fill="F8D9E8" w:themeFill="accent2" w:themeFillTint="33"/>
+      </w:tcPr>
+    </w:tblStylePr>
+    <w:tblStylePr w:type="band1Horz">
+      <w:tblPr/>
+      <w:tcPr>
+        <w:shd w:val="clear" w:color="auto" w:fill="F8D9E8" w:themeFill="accent2" w:themeFillTint="33"/>
       </w:tcPr>
     </w:tblStylePr>
   </w:style>
@@ -1738,7 +2159,9 @@
   <w:rsids>
     <w:rsidRoot w:val="00AD195B"/>
     <w:rsid w:val="00226AE3"/>
+    <w:rsid w:val="0072692F"/>
     <w:rsid w:val="0091230A"/>
+    <w:rsid w:val="00924657"/>
     <w:rsid w:val="009B183B"/>
     <w:rsid w:val="00AD195B"/>
     <w:rsid w:val="00FB1E89"/>
@@ -2478,7 +2901,25 @@
 
 <file path=customXml/item2.xml>��< ? x m l   v e r s i o n = " 1 . 0 "   e n c o d i n g = " u t f - 1 6 " ? > < N a v W o r d R e p o r t X m l P a r t   x m l n s = " u r n : m i c r o s o f t - d y n a m i c s - n a v / r e p o r t s / B o o k s _ B y _ A u t h o r / 5 0 1 5 0 / " >   
+     < L a b e l s > + 
+         < G r a d e _ L i b r a r y B o o k s D a t a I t e m C a p t i o n > G r a d e _ L i b r a r y B o o k s D a t a I t e m C a p t i o n < / G r a d e _ L i b r a r y B o o k s D a t a I t e m C a p t i o n > + 
+         < L i b r a r y B o o k s A u t h o r C a p t i o n > L i b r a r y B o o k s A u t h o r C a p t i o n < / L i b r a r y B o o k s A u t h o r C a p t i o n > + 
+         < T i t l e _ L i b r a r y B o o k s D a t a I t e m C a p t i o n > T i t l e _ L i b r a r y B o o k s D a t a I t e m C a p t i o n < / T i t l e _ L i b r a r y B o o k s D a t a I t e m C a p t i o n > + 
+     < / L a b e l s > + 
      < L i b r a r y B o o k s D a t a I t e m > + 
+         < G r a d e _ A _ c o u n t > G r a d e _ A _ c o u n t < / G r a d e _ A _ c o u n t > + 
+         < G r a d e _ B _ c o u n t > G r a d e _ B _ c o u n t < / G r a d e _ B _ c o u n t > + 
+         < G r a d e _ C _ c o u n t > G r a d e _ C _ c o u n t < / G r a d e _ C _ c o u n t > + 
+         < G r a d e _ D _ c o u n t > G r a d e _ D _ c o u n t < / G r a d e _ D _ c o u n t >   
          < G r a d e _ L i b r a r y B o o k s D a t a I t e m > G r a d e _ L i b r a r y B o o k s D a t a I t e m < / G r a d e _ L i b r a r y B o o k s D a t a I t e m >   

</xml_diff>